<commit_message>
Actualizada documentación de proyecto
Co-Authored-By: danaremar <danaremar@users.noreply.github.com>
Co-Authored-By: Javier Vázquez Zambrano <javvazzam@users.noreply.github.com>
Co-Authored-By: josmarsan24 <josmarsan24@users.noreply.github.com>
Co-Authored-By: jossanrui5 <jossanrui5@users.noreply.github.com>
Co-Authored-By: Juan Noguerol Tirado <juanogtir@alum.us.es>
</commit_message>
<xml_diff>
--- a/Documentación/Entrega S4/G2-1.docx
+++ b/Documentación/Entrega S4/G2-1.docx
@@ -1649,6 +1649,7 @@
             <w:t xml:space="preserve"> sprint del proyecto, y en la presente memoria se presentan, de acuerdo con el documento de especificaciones de la entrega, el nivel de acabado al que se presenta el grupo de trabajo con respecto a la aplicación, una justificación de cómo han ido consiguiendo cada uno de los requisitos del nivel señalado y de qué ha hecho cada pareja y un análisis retrospectivo del sprint, incluyendo una reflexión de cómo ha ido el sprint por parte del grupo en general y de cada pareja en particular y los esfuerzos (en horas) dedicadas por cada miembro del equipo. </w:t>
           </w:r>
         </w:p>
+        <w:p/>
         <w:p>
           <w:r>
             <w:t xml:space="preserve">La URL del repositorio del proyecto es: </w:t>
@@ -1662,34 +1663,27 @@
             </w:r>
           </w:hyperlink>
         </w:p>
+        <w:p/>
         <w:p>
           <w:r>
-            <w:t>Por otra parte, de cara a la entrega, incluimos la siguiente documentación:</w:t>
+            <w:t xml:space="preserve">Además, de manera voluntaria, hemos realizado el despliegue de la aplicación en la plataforma </w:t>
           </w:r>
-        </w:p>
-        <w:p>
-          <w:pPr>
-            <w:pStyle w:val="Prrafodelista"/>
-            <w:numPr>
-              <w:ilvl w:val="0"/>
-              <w:numId w:val="2"/>
-            </w:numPr>
-          </w:pPr>
+          <w:proofErr w:type="spellStart"/>
           <w:r>
-            <w:t>Documento de entrega, el presente documento.</w:t>
+            <w:t>Heroku</w:t>
           </w:r>
-        </w:p>
-        <w:p>
-          <w:pPr>
-            <w:pStyle w:val="Prrafodelista"/>
-            <w:numPr>
-              <w:ilvl w:val="0"/>
-              <w:numId w:val="2"/>
-            </w:numPr>
-          </w:pPr>
+          <w:proofErr w:type="spellEnd"/>
           <w:r>
-            <w:t>Documento de descripción de proyecto, en el que realizamos una descripción a grandes rasgos del planteamiento que hemos llevado a cabo para la aplicación que será desarrollada y probada a lo largo del ciclo de vida del contexto de la asignatura.</w:t>
+            <w:t xml:space="preserve"> con la siguiente URL: </w:t>
           </w:r>
+          <w:hyperlink r:id="rId8" w:history="1">
+            <w:r>
+              <w:rPr>
+                <w:rStyle w:val="Hipervnculo"/>
+              </w:rPr>
+              <w:t>https://acme-volar.herokuapp.com/</w:t>
+            </w:r>
+          </w:hyperlink>
         </w:p>
       </w:sdtContent>
     </w:sdt>
@@ -1787,7 +1781,7 @@
       <w:r>
         <w:t xml:space="preserve">Lo hemos hecho de la siguiente manera, hemos usado la web </w:t>
       </w:r>
-      <w:hyperlink r:id="rId8">
+      <w:hyperlink r:id="rId9">
         <w:r>
           <w:rPr>
             <w:rStyle w:val="Hipervnculo"/>
@@ -1935,31 +1929,20 @@
       </w:r>
       <w:proofErr w:type="spellEnd"/>
       <w:r>
-        <w:t xml:space="preserve">), por </w:t>
-      </w:r>
-      <w:proofErr w:type="gramStart"/>
-      <w:r>
-        <w:t>último</w:t>
-      </w:r>
-      <w:proofErr w:type="gramEnd"/>
-      <w:r>
-        <w:t xml:space="preserve"> el resto del trabajo seria como en una prueba de rendimiento estándar.</w:t>
-      </w:r>
-    </w:p>
-    <w:p>
-      <w:pPr>
-        <w:jc w:val="both"/>
-      </w:pPr>
-    </w:p>
-    <w:p>
-      <w:pPr>
-        <w:jc w:val="both"/>
-      </w:pPr>
-      <w:r>
-        <w:t>Por otra parte, implementamos las pruebas</w:t>
-      </w:r>
-      <w:r>
-        <w:t xml:space="preserve"> de interfaz de usuario automatizados avanzados con </w:t>
+        <w:t>), por último el resto del trabajo seria como en una prueba de rendimiento estándar.</w:t>
+      </w:r>
+    </w:p>
+    <w:p>
+      <w:pPr>
+        <w:jc w:val="both"/>
+      </w:pPr>
+    </w:p>
+    <w:p>
+      <w:pPr>
+        <w:jc w:val="both"/>
+      </w:pPr>
+      <w:r>
+        <w:t xml:space="preserve">Por otra parte, implementamos las pruebas de interfaz de usuario automatizados avanzados con </w:t>
       </w:r>
       <w:proofErr w:type="spellStart"/>
       <w:r>
@@ -1979,10 +1962,7 @@
         <w:jc w:val="both"/>
       </w:pPr>
       <w:r>
-        <w:t>De forma adicional, aunque no fuese explícitamente un A+, el profesor tutor del proyecto, nos propuso buscar una manera de</w:t>
-      </w:r>
-      <w:r>
-        <w:t xml:space="preserve"> realizar las pruebas de integración con la Base de Datos, hemos configurado el MySQL de la siguiente manera:</w:t>
+        <w:t>De forma adicional, aunque no fuese explícitamente un A+, el profesor tutor del proyecto, nos propuso buscar una manera de realizar las pruebas de integración con la Base de Datos, hemos configurado el MySQL de la siguiente manera:</w:t>
       </w:r>
     </w:p>
     <w:p>
@@ -2039,14 +2019,9 @@
       </w:r>
       <w:proofErr w:type="spellStart"/>
       <w:r>
-        <w:t>application-</w:t>
-      </w:r>
-      <w:proofErr w:type="gramStart"/>
-      <w:r>
-        <w:t>mysql.properties</w:t>
-      </w:r>
-      <w:proofErr w:type="spellEnd"/>
-      <w:proofErr w:type="gramEnd"/>
+        <w:t>application-mysql.properties</w:t>
+      </w:r>
+      <w:proofErr w:type="spellEnd"/>
       <w:r>
         <w:t>’, de la misma forma que se creó en DP I.</w:t>
       </w:r>
@@ -2447,10 +2422,7 @@
         <w:t xml:space="preserve">JUSTIFICACIÓN DE </w:t>
       </w:r>
       <w:r>
-        <w:t>REQUISITOS DE NIVEL ADQUIRIDOS POR CADA PAREJA</w:t>
-      </w:r>
-      <w:r>
-        <w:t xml:space="preserve"> EN EL SPRINT 1</w:t>
+        <w:t>REQUISITOS DE NIVEL ADQUIRIDOS POR CADA PAREJA EN EL SPRINT 1</w:t>
       </w:r>
       <w:bookmarkEnd w:id="3"/>
     </w:p>
@@ -2585,10 +2557,7 @@
       </w:r>
       <w:bookmarkEnd w:id="4"/>
       <w:r>
-        <w:t xml:space="preserve"> EN EL SPRINT </w:t>
-      </w:r>
-      <w:r>
-        <w:t>2</w:t>
+        <w:t xml:space="preserve"> EN EL SPRINT 2</w:t>
       </w:r>
       <w:bookmarkEnd w:id="5"/>
     </w:p>
@@ -2747,10 +2716,7 @@
         <w:t xml:space="preserve">JUSTIFICACIÓN DE </w:t>
       </w:r>
       <w:r>
-        <w:t xml:space="preserve">REQUISITOS DE NIVEL ADQUIRIDOS POR CADA PAREJA EN EL SPRINT </w:t>
-      </w:r>
-      <w:r>
-        <w:t>3</w:t>
+        <w:t>REQUISITOS DE NIVEL ADQUIRIDOS POR CADA PAREJA EN EL SPRINT 3</w:t>
       </w:r>
       <w:bookmarkEnd w:id="6"/>
     </w:p>
@@ -3360,15 +3326,7 @@
       </w:r>
       <w:proofErr w:type="spellEnd"/>
       <w:r>
-        <w:t xml:space="preserve"> con Sonar Cloud, refactorización del código de Sonar </w:t>
-      </w:r>
-      <w:proofErr w:type="gramStart"/>
-      <w:r>
-        <w:t>Cloud ,</w:t>
-      </w:r>
-      <w:proofErr w:type="gramEnd"/>
-      <w:r>
-        <w:t xml:space="preserve"> informes de Sonar </w:t>
+        <w:t xml:space="preserve"> con Sonar Cloud, refactorización del código de Sonar Cloud , informes de Sonar </w:t>
       </w:r>
       <w:proofErr w:type="spellStart"/>
       <w:r>
@@ -3413,16 +3371,13 @@
       <w:pPr>
         <w:pStyle w:val="Ttulo1"/>
       </w:pPr>
-      <w:bookmarkStart w:id="8" w:name="_Toc37358181"/>
-      <w:bookmarkStart w:id="9" w:name="_Toc42281910"/>
+      <w:bookmarkStart w:id="8" w:name="_Toc42281910"/>
+      <w:bookmarkStart w:id="9" w:name="_Toc37358181"/>
       <w:r>
         <w:lastRenderedPageBreak/>
-        <w:t>ANÁLISIS RETROSPECTIVO DEL SPRINT</w:t>
-      </w:r>
-      <w:r>
-        <w:t xml:space="preserve"> 1</w:t>
-      </w:r>
-      <w:bookmarkEnd w:id="9"/>
+        <w:t>ANÁLISIS RETROSPECTIVO DEL SPRINT 1</w:t>
+      </w:r>
+      <w:bookmarkEnd w:id="8"/>
     </w:p>
     <w:p/>
     <w:p>
@@ -3586,7 +3541,7 @@
       <w:r>
         <w:t>ANÁLISIS RETROSPECTIVO DEL SPRINT</w:t>
       </w:r>
-      <w:bookmarkEnd w:id="8"/>
+      <w:bookmarkEnd w:id="9"/>
       <w:r>
         <w:t xml:space="preserve"> 2</w:t>
       </w:r>
@@ -3746,10 +3701,7 @@
       </w:pPr>
       <w:bookmarkStart w:id="11" w:name="_Toc42281912"/>
       <w:r>
-        <w:t>ANÁLISIS RETROSPECTIVO DEL SPRINT</w:t>
-      </w:r>
-      <w:r>
-        <w:t xml:space="preserve"> 3</w:t>
+        <w:t>ANÁLISIS RETROSPECTIVO DEL SPRINT 3</w:t>
       </w:r>
       <w:bookmarkEnd w:id="11"/>
     </w:p>
@@ -3759,13 +3711,7 @@
         <w:jc w:val="both"/>
       </w:pPr>
       <w:r>
-        <w:t xml:space="preserve">En primer lugar, al tener terminadas la mayor parte de las tareas, nos hemos sentido que hemos trabajado poco en relación con otros Sprint anteriores. Además, la organización de las tareas ha sido dificultosa, ya que desde el principio el reparto de las tareas no fue enfocado a que todo el mundo realizase todo el tipo de pruebas, y para tocar la mayoría de </w:t>
-      </w:r>
-      <w:r>
-        <w:t>las pruebas</w:t>
-      </w:r>
-      <w:r>
-        <w:t xml:space="preserve"> se tuvo que adaptar las tareas propuestas sobre la marcha a un nuevo reparto, desperdiciando una gran cantidad de tiempo.</w:t>
+        <w:t>En primer lugar, al tener terminadas la mayor parte de las tareas, nos hemos sentido que hemos trabajado poco en relación con otros Sprint anteriores. Además, la organización de las tareas ha sido dificultosa, ya que desde el principio el reparto de las tareas no fue enfocado a que todo el mundo realizase todo el tipo de pruebas, y para tocar la mayoría de las pruebas se tuvo que adaptar las tareas propuestas sobre la marcha a un nuevo reparto, desperdiciando una gran cantidad de tiempo.</w:t>
       </w:r>
     </w:p>
     <w:p>
@@ -4392,27 +4338,9 @@
   </w:num>
   <w:num w:numId="4">
     <w:abstractNumId w:val="1"/>
-    <w:lvlOverride w:ilvl="0"/>
-    <w:lvlOverride w:ilvl="1"/>
-    <w:lvlOverride w:ilvl="2"/>
-    <w:lvlOverride w:ilvl="3"/>
-    <w:lvlOverride w:ilvl="4"/>
-    <w:lvlOverride w:ilvl="5"/>
-    <w:lvlOverride w:ilvl="6"/>
-    <w:lvlOverride w:ilvl="7"/>
-    <w:lvlOverride w:ilvl="8"/>
   </w:num>
   <w:num w:numId="5">
     <w:abstractNumId w:val="2"/>
-    <w:lvlOverride w:ilvl="0"/>
-    <w:lvlOverride w:ilvl="1"/>
-    <w:lvlOverride w:ilvl="2"/>
-    <w:lvlOverride w:ilvl="3"/>
-    <w:lvlOverride w:ilvl="4"/>
-    <w:lvlOverride w:ilvl="5"/>
-    <w:lvlOverride w:ilvl="6"/>
-    <w:lvlOverride w:ilvl="7"/>
-    <w:lvlOverride w:ilvl="8"/>
   </w:num>
 </w:numbering>
 </file>
@@ -5298,7 +5226,7 @@
 </file>
 
 <file path=customXml/itemProps2.xml><?xml version="1.0" encoding="utf-8"?>
-<ds:datastoreItem xmlns:ds="http://schemas.openxmlformats.org/officeDocument/2006/customXml" ds:itemID="{151FC364-F236-4667-A4DC-46F606ED837F}">
+<ds:datastoreItem xmlns:ds="http://schemas.openxmlformats.org/officeDocument/2006/customXml" ds:itemID="{F47A0641-3FC9-4032-8E80-F90555E53E43}">
   <ds:schemaRefs>
     <ds:schemaRef ds:uri="http://schemas.openxmlformats.org/officeDocument/2006/bibliography"/>
   </ds:schemaRefs>

</xml_diff>